<commit_message>
Inserção de arquivos para a confecção do slide de apresentação.
</commit_message>
<xml_diff>
--- a/Apresentação/Artigo.docx
+++ b/Apresentação/Artigo.docx
@@ -1939,16 +1939,7 @@
           <w:rFonts w:ascii="Times New Roman" w:hAnsi="Times New Roman" w:cs="Times New Roman"/>
           <w:lang w:eastAsia="pt-BR"/>
         </w:rPr>
-        <w:t>aprendizage</w:t>
-      </w:r>
-      <w:bookmarkStart w:id="0" w:name="_GoBack"/>
-      <w:bookmarkEnd w:id="0"/>
-      <w:r>
-        <w:rPr>
-          <w:rFonts w:ascii="Times New Roman" w:hAnsi="Times New Roman" w:cs="Times New Roman"/>
-          <w:lang w:eastAsia="pt-BR"/>
-        </w:rPr>
-        <w:t>m</w:t>
+        <w:t>aprendizagem</w:t>
       </w:r>
       <w:r>
         <w:rPr>
@@ -2259,9 +2250,49 @@
       <w:r>
         <w:rPr>
           <w:rFonts w:ascii="Times New Roman" w:hAnsi="Times New Roman" w:cs="Times New Roman"/>
-          <w:lang w:eastAsia="pt-BR"/>
-        </w:rPr>
-        <w:t>IMAGEM DA PLANTA</w:t>
+          <w:noProof/>
+        </w:rPr>
+        <w:drawing>
+          <wp:inline distT="0" distB="0" distL="0" distR="0">
+            <wp:extent cx="4659765" cy="5000625"/>
+            <wp:effectExtent l="0" t="0" r="7620" b="0"/>
+            <wp:docPr id="1" name="Imagem 1"/>
+            <wp:cNvGraphicFramePr>
+              <a:graphicFrameLocks xmlns:a="http://schemas.openxmlformats.org/drawingml/2006/main" noChangeAspect="1"/>
+            </wp:cNvGraphicFramePr>
+            <a:graphic xmlns:a="http://schemas.openxmlformats.org/drawingml/2006/main">
+              <a:graphicData uri="http://schemas.openxmlformats.org/drawingml/2006/picture">
+                <pic:pic xmlns:pic="http://schemas.openxmlformats.org/drawingml/2006/picture">
+                  <pic:nvPicPr>
+                    <pic:cNvPr id="1" name="ImagemFinal.png"/>
+                    <pic:cNvPicPr/>
+                  </pic:nvPicPr>
+                  <pic:blipFill>
+                    <a:blip r:embed="rId9">
+                      <a:extLst>
+                        <a:ext uri="{28A0092B-C50C-407E-A947-70E740481C1C}">
+                          <a14:useLocalDpi xmlns:a14="http://schemas.microsoft.com/office/drawing/2010/main" val="0"/>
+                        </a:ext>
+                      </a:extLst>
+                    </a:blip>
+                    <a:stretch>
+                      <a:fillRect/>
+                    </a:stretch>
+                  </pic:blipFill>
+                  <pic:spPr>
+                    <a:xfrm>
+                      <a:off x="0" y="0"/>
+                      <a:ext cx="4667432" cy="5008853"/>
+                    </a:xfrm>
+                    <a:prstGeom prst="rect">
+                      <a:avLst/>
+                    </a:prstGeom>
+                  </pic:spPr>
+                </pic:pic>
+              </a:graphicData>
+            </a:graphic>
+          </wp:inline>
+        </w:drawing>
       </w:r>
     </w:p>
     <w:p>
@@ -2558,16 +2589,19 @@
           <w:rFonts w:ascii="Times New Roman" w:hAnsi="Times New Roman" w:cs="Times New Roman"/>
         </w:rPr>
       </w:pPr>
-      <w:r>
-        <w:rPr>
-          <w:rFonts w:ascii="Times New Roman" w:hAnsi="Times New Roman" w:cs="Times New Roman"/>
-        </w:rPr>
+      <w:bookmarkStart w:id="0" w:name="_GoBack"/>
+      <w:r>
+        <w:rPr>
+          <w:rFonts w:ascii="Times New Roman" w:hAnsi="Times New Roman" w:cs="Times New Roman"/>
+        </w:rPr>
+        <w:lastRenderedPageBreak/>
         <w:pict>
           <v:shape id="_x0000_i1026" type="#_x0000_t75" style="width:460.5pt;height:321pt">
-            <v:imagedata r:id="rId9" o:title="captura"/>
+            <v:imagedata r:id="rId10" o:title="captura"/>
           </v:shape>
         </w:pict>
       </w:r>
+      <w:bookmarkEnd w:id="0"/>
     </w:p>
     <w:p>
       <w:pPr>
@@ -2624,7 +2658,6 @@
           <w:noProof/>
           <w:lang w:eastAsia="pt-BR"/>
         </w:rPr>
-        <w:lastRenderedPageBreak/>
         <w:drawing>
           <wp:inline distT="0" distB="0" distL="0" distR="0">
             <wp:extent cx="5850890" cy="2569028"/>
@@ -2643,7 +2676,7 @@
                     </pic:cNvPicPr>
                   </pic:nvPicPr>
                   <pic:blipFill>
-                    <a:blip r:embed="rId10">
+                    <a:blip r:embed="rId11">
                       <a:extLst>
                         <a:ext uri="{28A0092B-C50C-407E-A947-70E740481C1C}">
                           <a14:useLocalDpi xmlns:a14="http://schemas.microsoft.com/office/drawing/2010/main" val="0"/>
@@ -2859,7 +2892,7 @@
         <w:lastRenderedPageBreak/>
         <w:pict>
           <v:shape id="_x0000_i1027" type="#_x0000_t75" style="width:460.5pt;height:609.75pt">
-            <v:imagedata r:id="rId11" o:title="captura2"/>
+            <v:imagedata r:id="rId12" o:title="captura2"/>
           </v:shape>
         </w:pict>
       </w:r>
@@ -2938,96 +2971,6 @@
     </w:p>
     <w:p>
       <w:pPr>
-        <w:ind w:firstLine="425"/>
-        <w:rPr>
-          <w:rFonts w:ascii="Times New Roman" w:hAnsi="Times New Roman" w:cs="Times New Roman"/>
-          <w:lang w:eastAsia="pt-BR"/>
-        </w:rPr>
-      </w:pPr>
-    </w:p>
-    <w:p>
-      <w:pPr>
-        <w:ind w:firstLine="425"/>
-        <w:rPr>
-          <w:rFonts w:ascii="Times New Roman" w:hAnsi="Times New Roman" w:cs="Times New Roman"/>
-          <w:lang w:eastAsia="pt-BR"/>
-        </w:rPr>
-      </w:pPr>
-    </w:p>
-    <w:p>
-      <w:pPr>
-        <w:ind w:firstLine="425"/>
-        <w:rPr>
-          <w:rFonts w:ascii="Times New Roman" w:hAnsi="Times New Roman" w:cs="Times New Roman"/>
-          <w:lang w:eastAsia="pt-BR"/>
-        </w:rPr>
-      </w:pPr>
-    </w:p>
-    <w:p>
-      <w:pPr>
-        <w:ind w:firstLine="425"/>
-        <w:rPr>
-          <w:rFonts w:ascii="Times New Roman" w:hAnsi="Times New Roman" w:cs="Times New Roman"/>
-          <w:lang w:eastAsia="pt-BR"/>
-        </w:rPr>
-      </w:pPr>
-    </w:p>
-    <w:p>
-      <w:pPr>
-        <w:ind w:firstLine="425"/>
-        <w:rPr>
-          <w:rFonts w:ascii="Times New Roman" w:hAnsi="Times New Roman" w:cs="Times New Roman"/>
-          <w:lang w:eastAsia="pt-BR"/>
-        </w:rPr>
-      </w:pPr>
-    </w:p>
-    <w:p>
-      <w:pPr>
-        <w:ind w:firstLine="425"/>
-        <w:rPr>
-          <w:rFonts w:ascii="Times New Roman" w:hAnsi="Times New Roman" w:cs="Times New Roman"/>
-          <w:lang w:eastAsia="pt-BR"/>
-        </w:rPr>
-      </w:pPr>
-    </w:p>
-    <w:p>
-      <w:pPr>
-        <w:ind w:firstLine="425"/>
-        <w:rPr>
-          <w:rFonts w:ascii="Times New Roman" w:hAnsi="Times New Roman" w:cs="Times New Roman"/>
-          <w:lang w:eastAsia="pt-BR"/>
-        </w:rPr>
-      </w:pPr>
-    </w:p>
-    <w:p>
-      <w:pPr>
-        <w:ind w:firstLine="425"/>
-        <w:rPr>
-          <w:rFonts w:ascii="Times New Roman" w:hAnsi="Times New Roman" w:cs="Times New Roman"/>
-          <w:lang w:eastAsia="pt-BR"/>
-        </w:rPr>
-      </w:pPr>
-    </w:p>
-    <w:p>
-      <w:pPr>
-        <w:ind w:firstLine="425"/>
-        <w:rPr>
-          <w:rFonts w:ascii="Times New Roman" w:hAnsi="Times New Roman" w:cs="Times New Roman"/>
-          <w:lang w:eastAsia="pt-BR"/>
-        </w:rPr>
-      </w:pPr>
-    </w:p>
-    <w:p>
-      <w:pPr>
-        <w:ind w:firstLine="425"/>
-        <w:rPr>
-          <w:rFonts w:ascii="Times New Roman" w:hAnsi="Times New Roman" w:cs="Times New Roman"/>
-          <w:lang w:eastAsia="pt-BR"/>
-        </w:rPr>
-      </w:pPr>
-    </w:p>
-    <w:p>
-      <w:pPr>
         <w:jc w:val="both"/>
         <w:rPr>
           <w:rFonts w:ascii="Times New Roman" w:hAnsi="Times New Roman" w:cs="Times New Roman"/>
@@ -3041,6 +2984,7 @@
         <w:pStyle w:val="Artigottulo1"/>
       </w:pPr>
       <w:r>
+        <w:lastRenderedPageBreak/>
         <w:t>Refer</w:t>
       </w:r>
       <w:r>
@@ -3966,7 +3910,7 @@
     <w:lsdException w:name="Table Web 2" w:semiHidden="1" w:unhideWhenUsed="1"/>
     <w:lsdException w:name="Table Web 3" w:semiHidden="1" w:unhideWhenUsed="1"/>
     <w:lsdException w:name="Balloon Text" w:semiHidden="1" w:unhideWhenUsed="1"/>
-    <w:lsdException w:name="Table Grid" w:semiHidden="1" w:uiPriority="39" w:unhideWhenUsed="1"/>
+    <w:lsdException w:name="Table Grid" w:uiPriority="39"/>
     <w:lsdException w:name="Table Theme" w:semiHidden="1" w:unhideWhenUsed="1"/>
     <w:lsdException w:name="Placeholder Text" w:semiHidden="1"/>
     <w:lsdException w:name="No Spacing" w:uiPriority="1" w:qFormat="1"/>
@@ -4724,7 +4668,7 @@
 </file>
 
 <file path=customXml/itemProps1.xml><?xml version="1.0" encoding="utf-8"?>
-<ds:datastoreItem xmlns:ds="http://schemas.openxmlformats.org/officeDocument/2006/customXml" ds:itemID="{9B53F57C-A7E7-4801-AA0D-6E36598FB1C9}">
+<ds:datastoreItem xmlns:ds="http://schemas.openxmlformats.org/officeDocument/2006/customXml" ds:itemID="{1967EFC0-ED94-4394-8990-B190E6D2A941}">
   <ds:schemaRefs>
     <ds:schemaRef ds:uri="http://schemas.openxmlformats.org/officeDocument/2006/bibliography"/>
   </ds:schemaRefs>

</xml_diff>

<commit_message>
Apresentação 90% finalizada, artigo revisado e pastas organizadas.
</commit_message>
<xml_diff>
--- a/Apresentação/Artigo.docx
+++ b/Apresentação/Artigo.docx
@@ -1264,25 +1264,8 @@
         </w:rPr>
         <w:t xml:space="preserve">.                                           </w:t>
       </w:r>
-    </w:p>
-    <w:p>
-      <w:pPr>
-        <w:jc w:val="both"/>
-        <w:rPr>
-          <w:rFonts w:ascii="Times New Roman" w:hAnsi="Times New Roman" w:cs="Times New Roman"/>
-          <w:i/>
-          <w:sz w:val="36"/>
-          <w:szCs w:val="36"/>
-        </w:rPr>
-      </w:pPr>
-      <w:r>
-        <w:rPr>
-          <w:rFonts w:ascii="Times New Roman" w:hAnsi="Times New Roman" w:cs="Times New Roman"/>
-          <w:i/>
-          <w:shd w:val="clear" w:color="auto" w:fill="FFFFFF"/>
-        </w:rPr>
-        <w:t xml:space="preserve">       </w:t>
-      </w:r>
+      <w:bookmarkStart w:id="0" w:name="_GoBack"/>
+      <w:bookmarkEnd w:id="0"/>
     </w:p>
     <w:p>
       <w:pPr>
@@ -1523,7 +1506,28 @@
           <w:rFonts w:ascii="Times New Roman" w:hAnsi="Times New Roman" w:cs="Times New Roman"/>
           <w:szCs w:val="24"/>
         </w:rPr>
-        <w:t xml:space="preserve">interage com ele através de percepções e ações. A cada passo o agente recebe como entrada uma indicação do estado </w:t>
+        <w:t>interage com ele através de percepções e ações. A cada passo o agente recebe como entrada uma indicação do estado atual do ambiente. O agente então escolhe uma ação a tomar, e gera a</w:t>
+      </w:r>
+      <w:r>
+        <w:rPr>
+          <w:rFonts w:ascii="Times New Roman" w:hAnsi="Times New Roman" w:cs="Times New Roman"/>
+          <w:szCs w:val="24"/>
+        </w:rPr>
+        <w:t xml:space="preserve"> sua saída. A ação</w:t>
+      </w:r>
+      <w:r>
+        <w:rPr>
+          <w:rFonts w:ascii="Times New Roman" w:hAnsi="Times New Roman" w:cs="Times New Roman"/>
+          <w:szCs w:val="24"/>
+        </w:rPr>
+        <w:t xml:space="preserve"> altera o estado do ambiente, e uma medida dessa mudança de estado é informada ao agente</w:t>
+      </w:r>
+      <w:r>
+        <w:rPr>
+          <w:rFonts w:ascii="Times New Roman" w:hAnsi="Times New Roman" w:cs="Times New Roman"/>
+          <w:szCs w:val="24"/>
+        </w:rPr>
+        <w:t xml:space="preserve"> através de um valor de sinal de reforço. O comportamento do agente deve tomar ações que maximizem o valor final da soma dos </w:t>
       </w:r>
       <w:r>
         <w:rPr>
@@ -1531,28 +1535,7 @@
           <w:szCs w:val="24"/>
         </w:rPr>
         <w:lastRenderedPageBreak/>
-        <w:t>atual do ambiente. O agente então escolhe uma ação a tomar, e gera a</w:t>
-      </w:r>
-      <w:r>
-        <w:rPr>
-          <w:rFonts w:ascii="Times New Roman" w:hAnsi="Times New Roman" w:cs="Times New Roman"/>
-          <w:szCs w:val="24"/>
-        </w:rPr>
-        <w:t xml:space="preserve"> sua saída. A ação</w:t>
-      </w:r>
-      <w:r>
-        <w:rPr>
-          <w:rFonts w:ascii="Times New Roman" w:hAnsi="Times New Roman" w:cs="Times New Roman"/>
-          <w:szCs w:val="24"/>
-        </w:rPr>
-        <w:t xml:space="preserve"> altera o estado do ambiente, e uma medida dessa mudança de estado é informada ao agente</w:t>
-      </w:r>
-      <w:r>
-        <w:rPr>
-          <w:rFonts w:ascii="Times New Roman" w:hAnsi="Times New Roman" w:cs="Times New Roman"/>
-          <w:szCs w:val="24"/>
-        </w:rPr>
-        <w:t xml:space="preserve"> através de um valor de sinal de reforço. O comportamento do agente deve tomar ações que maximizem o valor final da soma dos reforços recebidos em um intervalo de tempo ou tentativas.</w:t>
+        <w:t>reforços recebidos em um intervalo de tempo ou tentativas.</w:t>
       </w:r>
       <w:r>
         <w:rPr>
@@ -1596,7 +1579,7 @@
             <v:path o:extrusionok="f" gradientshapeok="t" o:connecttype="rect"/>
             <o:lock v:ext="edit" aspectratio="t"/>
           </v:shapetype>
-          <v:shape id="_x0000_i1025" type="#_x0000_t75" style="width:333pt;height:156pt">
+          <v:shape id="_x0000_i1025" type="#_x0000_t75" style="width:333.1pt;height:155.9pt">
             <v:imagedata r:id="rId7" o:title="Capturar"/>
           </v:shape>
         </w:pict>
@@ -2178,7 +2161,6 @@
         <w:pStyle w:val="Artigottulo1"/>
       </w:pPr>
       <w:r>
-        <w:lastRenderedPageBreak/>
         <w:t>Projeto</w:t>
       </w:r>
     </w:p>
@@ -2204,59 +2186,30 @@
       <w:r>
         <w:rPr>
           <w:rFonts w:ascii="Times New Roman" w:hAnsi="Times New Roman" w:cs="Times New Roman"/>
-        </w:rPr>
-        <w:t xml:space="preserve">O objetivo do projeto é simular o aprendizado de máquina em um ambiente, depois utilizar </w:t>
-      </w:r>
-      <w:r>
-        <w:rPr>
-          <w:rFonts w:ascii="Times New Roman" w:hAnsi="Times New Roman" w:cs="Times New Roman"/>
-        </w:rPr>
-        <w:t xml:space="preserve">a </w:t>
-      </w:r>
-      <w:r>
-        <w:rPr>
-          <w:rFonts w:ascii="Times New Roman" w:hAnsi="Times New Roman" w:cs="Times New Roman"/>
-        </w:rPr>
-        <w:t>base de dados aprendida para percorrer os caminhos do ambiente</w:t>
-      </w:r>
-      <w:r>
-        <w:rPr>
-          <w:rFonts w:ascii="Times New Roman" w:hAnsi="Times New Roman" w:cs="Times New Roman"/>
-        </w:rPr>
-        <w:t>, de forma que simule um vigia</w:t>
-      </w:r>
-      <w:r>
-        <w:rPr>
-          <w:rFonts w:ascii="Times New Roman" w:hAnsi="Times New Roman" w:cs="Times New Roman"/>
-        </w:rPr>
-        <w:t>.</w:t>
-      </w:r>
-      <w:r>
-        <w:rPr>
-          <w:rFonts w:ascii="Times New Roman" w:hAnsi="Times New Roman" w:cs="Times New Roman"/>
-          <w:lang w:eastAsia="pt-BR"/>
-        </w:rPr>
-        <w:t xml:space="preserve"> Para o desenvolvimento do simulador, utilizamos uma planta de um ambiente (Shopping Peixoto) para aprendizado do mesmo. Nela foram inseridos pontos que representam os locais de acessos possíveis. </w:t>
-      </w:r>
-    </w:p>
-    <w:p>
-      <w:pPr>
-        <w:ind w:firstLine="425"/>
-        <w:jc w:val="center"/>
-        <w:rPr>
-          <w:rFonts w:ascii="Times New Roman" w:hAnsi="Times New Roman" w:cs="Times New Roman"/>
-        </w:rPr>
-      </w:pPr>
-      <w:r>
-        <w:rPr>
-          <w:rFonts w:ascii="Times New Roman" w:hAnsi="Times New Roman" w:cs="Times New Roman"/>
           <w:noProof/>
         </w:rPr>
+        <w:lastRenderedPageBreak/>
         <w:drawing>
-          <wp:inline distT="0" distB="0" distL="0" distR="0">
-            <wp:extent cx="4659765" cy="5000625"/>
-            <wp:effectExtent l="0" t="0" r="7620" b="0"/>
-            <wp:docPr id="1" name="Imagem 1"/>
+          <wp:anchor distT="0" distB="0" distL="114300" distR="114300" simplePos="0" relativeHeight="251642880" behindDoc="1" locked="0" layoutInCell="1" allowOverlap="1">
+            <wp:simplePos x="0" y="0"/>
+            <wp:positionH relativeFrom="column">
+              <wp:posOffset>-3810</wp:posOffset>
+            </wp:positionH>
+            <wp:positionV relativeFrom="paragraph">
+              <wp:posOffset>822960</wp:posOffset>
+            </wp:positionV>
+            <wp:extent cx="5850890" cy="6278880"/>
+            <wp:effectExtent l="0" t="0" r="0" b="7620"/>
+            <wp:wrapTight wrapText="bothSides">
+              <wp:wrapPolygon edited="0">
+                <wp:start x="0" y="0"/>
+                <wp:lineTo x="0" y="21561"/>
+                <wp:lineTo x="21520" y="21561"/>
+                <wp:lineTo x="21520" y="0"/>
+                <wp:lineTo x="0" y="0"/>
+              </wp:wrapPolygon>
+            </wp:wrapTight>
+            <wp:docPr id="4" name="Imagem 4"/>
             <wp:cNvGraphicFramePr>
               <a:graphicFrameLocks xmlns:a="http://schemas.openxmlformats.org/drawingml/2006/main" noChangeAspect="1"/>
             </wp:cNvGraphicFramePr>
@@ -2264,7 +2217,7 @@
               <a:graphicData uri="http://schemas.openxmlformats.org/drawingml/2006/picture">
                 <pic:pic xmlns:pic="http://schemas.openxmlformats.org/drawingml/2006/picture">
                   <pic:nvPicPr>
-                    <pic:cNvPr id="1" name="ImagemFinal.png"/>
+                    <pic:cNvPr id="4" name="Vetor_Completo.png"/>
                     <pic:cNvPicPr/>
                   </pic:nvPicPr>
                   <pic:blipFill>
@@ -2282,7 +2235,7 @@
                   <pic:spPr>
                     <a:xfrm>
                       <a:off x="0" y="0"/>
-                      <a:ext cx="4667432" cy="5008853"/>
+                      <a:ext cx="5850890" cy="6278880"/>
                     </a:xfrm>
                     <a:prstGeom prst="rect">
                       <a:avLst/>
@@ -2291,8 +2244,74 @@
                 </pic:pic>
               </a:graphicData>
             </a:graphic>
-          </wp:inline>
+          </wp:anchor>
         </w:drawing>
+      </w:r>
+      <w:r>
+        <w:rPr>
+          <w:rFonts w:ascii="Times New Roman" w:hAnsi="Times New Roman" w:cs="Times New Roman"/>
+        </w:rPr>
+        <w:t xml:space="preserve">O objetivo do projeto é simular o aprendizado de máquina em um ambiente, depois utilizar </w:t>
+      </w:r>
+      <w:r>
+        <w:rPr>
+          <w:rFonts w:ascii="Times New Roman" w:hAnsi="Times New Roman" w:cs="Times New Roman"/>
+        </w:rPr>
+        <w:t xml:space="preserve">a </w:t>
+      </w:r>
+      <w:r>
+        <w:rPr>
+          <w:rFonts w:ascii="Times New Roman" w:hAnsi="Times New Roman" w:cs="Times New Roman"/>
+        </w:rPr>
+        <w:t>base de dados aprendida para percorrer os caminhos do ambiente</w:t>
+      </w:r>
+      <w:r>
+        <w:rPr>
+          <w:rFonts w:ascii="Times New Roman" w:hAnsi="Times New Roman" w:cs="Times New Roman"/>
+        </w:rPr>
+        <w:t>, de forma que simule um vigia</w:t>
+      </w:r>
+      <w:r>
+        <w:rPr>
+          <w:rFonts w:ascii="Times New Roman" w:hAnsi="Times New Roman" w:cs="Times New Roman"/>
+        </w:rPr>
+        <w:t>.</w:t>
+      </w:r>
+      <w:r>
+        <w:rPr>
+          <w:rFonts w:ascii="Times New Roman" w:hAnsi="Times New Roman" w:cs="Times New Roman"/>
+          <w:lang w:eastAsia="pt-BR"/>
+        </w:rPr>
+        <w:t xml:space="preserve"> Para o desenvolvimento do simulador, utilizamos uma planta de um ambiente (Shopping Peixoto) para aprendizado do mesmo. Nela foram inseridos pontos que representam os locais de acessos possíveis. </w:t>
+      </w:r>
+    </w:p>
+    <w:p>
+      <w:pPr>
+        <w:keepNext/>
+        <w:ind w:firstLine="425"/>
+      </w:pPr>
+    </w:p>
+    <w:p>
+      <w:pPr>
+        <w:pStyle w:val="Legenda"/>
+        <w:jc w:val="center"/>
+        <w:rPr>
+          <w:rFonts w:ascii="Times New Roman" w:hAnsi="Times New Roman" w:cs="Times New Roman"/>
+        </w:rPr>
+      </w:pPr>
+      <w:r>
+        <w:t xml:space="preserve">Figura </w:t>
+      </w:r>
+      <w:fldSimple w:instr=" SEQ Figura \* ARABIC ">
+        <w:r>
+          <w:rPr>
+            <w:noProof/>
+          </w:rPr>
+          <w:t>1</w:t>
+        </w:r>
+      </w:fldSimple>
+      <w:r>
+        <w:t xml:space="preserve"> - Planta do Shopping com o grafo</w:t>
       </w:r>
     </w:p>
     <w:p>
@@ -2462,6 +2481,15 @@
           <w:rFonts w:ascii="Times New Roman" w:hAnsi="Times New Roman" w:cs="Times New Roman"/>
         </w:rPr>
       </w:pPr>
+    </w:p>
+    <w:p>
+      <w:pPr>
+        <w:ind w:firstLine="425"/>
+        <w:jc w:val="both"/>
+        <w:rPr>
+          <w:rFonts w:ascii="Times New Roman" w:hAnsi="Times New Roman" w:cs="Times New Roman"/>
+        </w:rPr>
+      </w:pPr>
       <w:r>
         <w:rPr>
           <w:rFonts w:ascii="Times New Roman" w:hAnsi="Times New Roman" w:cs="Times New Roman"/>
@@ -2540,7 +2568,14 @@
         <w:rPr>
           <w:rFonts w:ascii="Times New Roman" w:hAnsi="Times New Roman" w:cs="Times New Roman"/>
         </w:rPr>
-        <w:t xml:space="preserve">seja igual ao objetivo passado como parâmetro. Destro dele ocorre, a escolha aleatória (exploração), ou especifica (usufruir), de uma ação dentre as do estado atual. Depois disso, a soma da recompensa do próximo estado, dado a partir da ação escolhida do estado atual que está no momento, somado com o peso (0,9) multiplicado por um valor (o maior valor dentre os valores das ações do próximo estado), é atribuída a ação escolhida do estado atual. Após o estado atual </w:t>
+        <w:t xml:space="preserve">seja igual ao objetivo passado como parâmetro. Destro dele ocorre, a escolha aleatória (exploração), ou especifica (usufruir), de uma ação </w:t>
+      </w:r>
+      <w:r>
+        <w:rPr>
+          <w:rFonts w:ascii="Times New Roman" w:hAnsi="Times New Roman" w:cs="Times New Roman"/>
+        </w:rPr>
+        <w:lastRenderedPageBreak/>
+        <w:t xml:space="preserve">dentre as do estado atual. Depois disso, a soma da recompensa do próximo estado, dado a partir da ação escolhida do estado atual que está no momento, somado com o peso (0,9) multiplicado por um valor (o maior valor dentre os valores das ações do próximo estado), é atribuída a ação escolhida do estado atual. Após o estado atual </w:t>
       </w:r>
       <w:r>
         <w:rPr>
@@ -2550,119 +2585,29 @@
       </w:r>
       <w:r>
         <w:rPr>
-          <w:rFonts w:ascii="Times New Roman" w:hAnsi="Times New Roman" w:cs="Times New Roman"/>
-        </w:rPr>
-        <w:t>as informações obtidas pelo processo são</w:t>
-      </w:r>
-      <w:r>
-        <w:rPr>
-          <w:rFonts w:ascii="Times New Roman" w:hAnsi="Times New Roman" w:cs="Times New Roman"/>
-        </w:rPr>
-        <w:t xml:space="preserve"> </w:t>
-      </w:r>
-      <w:r>
-        <w:rPr>
-          <w:rFonts w:ascii="Times New Roman" w:hAnsi="Times New Roman" w:cs="Times New Roman"/>
-        </w:rPr>
-        <w:t>salvas</w:t>
-      </w:r>
-      <w:r>
-        <w:rPr>
-          <w:rFonts w:ascii="Times New Roman" w:hAnsi="Times New Roman" w:cs="Times New Roman"/>
-        </w:rPr>
-        <w:t xml:space="preserve"> em um arquivo especifico do estado objetivo.</w:t>
-      </w:r>
-    </w:p>
-    <w:p>
-      <w:pPr>
-        <w:ind w:left="425" w:firstLine="283"/>
-        <w:jc w:val="center"/>
-        <w:rPr>
-          <w:rFonts w:ascii="Times New Roman" w:hAnsi="Times New Roman" w:cs="Times New Roman"/>
-        </w:rPr>
-      </w:pPr>
-    </w:p>
-    <w:p>
-      <w:pPr>
-        <w:jc w:val="center"/>
-        <w:rPr>
-          <w:rFonts w:ascii="Times New Roman" w:hAnsi="Times New Roman" w:cs="Times New Roman"/>
-        </w:rPr>
-      </w:pPr>
-      <w:bookmarkStart w:id="0" w:name="_GoBack"/>
-      <w:r>
-        <w:rPr>
-          <w:rFonts w:ascii="Times New Roman" w:hAnsi="Times New Roman" w:cs="Times New Roman"/>
-        </w:rPr>
-        <w:lastRenderedPageBreak/>
-        <w:pict>
-          <v:shape id="_x0000_i1026" type="#_x0000_t75" style="width:460.5pt;height:321pt">
-            <v:imagedata r:id="rId10" o:title="captura"/>
-          </v:shape>
-        </w:pict>
-      </w:r>
-      <w:bookmarkEnd w:id="0"/>
-    </w:p>
-    <w:p>
-      <w:pPr>
-        <w:ind w:firstLine="708"/>
-        <w:jc w:val="both"/>
-        <w:rPr>
-          <w:rFonts w:ascii="Times New Roman" w:hAnsi="Times New Roman" w:cs="Times New Roman"/>
-        </w:rPr>
-      </w:pPr>
-      <w:r>
-        <w:rPr>
-          <w:rFonts w:ascii="Times New Roman" w:hAnsi="Times New Roman" w:cs="Times New Roman"/>
-        </w:rPr>
-        <w:t xml:space="preserve">O método </w:t>
-      </w:r>
-      <w:proofErr w:type="spellStart"/>
-      <w:r>
-        <w:rPr>
-          <w:rFonts w:ascii="Times New Roman" w:hAnsi="Times New Roman" w:cs="Times New Roman"/>
-        </w:rPr>
-        <w:t>buscarCaminho</w:t>
-      </w:r>
-      <w:proofErr w:type="spellEnd"/>
-      <w:r>
-        <w:rPr>
-          <w:rFonts w:ascii="Times New Roman" w:hAnsi="Times New Roman" w:cs="Times New Roman"/>
-        </w:rPr>
-        <w:t xml:space="preserve"> realizar o processo de busca de um estado origem, A, até o estado destino B. Ele chama o método </w:t>
-      </w:r>
-      <w:proofErr w:type="spellStart"/>
-      <w:r>
-        <w:rPr>
-          <w:rFonts w:ascii="Times New Roman" w:hAnsi="Times New Roman" w:cs="Times New Roman"/>
-        </w:rPr>
-        <w:t>lerArquivo</w:t>
-      </w:r>
-      <w:proofErr w:type="spellEnd"/>
-      <w:r>
-        <w:rPr>
-          <w:rFonts w:ascii="Times New Roman" w:hAnsi="Times New Roman" w:cs="Times New Roman"/>
-        </w:rPr>
-        <w:t xml:space="preserve"> para ler a tabela de aprendizado correspondente ao estado de destino.  E busca através dos valores das ações de cada estado, lidos do arquivo, encontrar o caminho de A até B.</w:t>
-      </w:r>
-    </w:p>
-    <w:p>
-      <w:pPr>
-        <w:jc w:val="both"/>
-        <w:rPr>
-          <w:rFonts w:ascii="Times New Roman" w:hAnsi="Times New Roman" w:cs="Times New Roman"/>
-        </w:rPr>
-      </w:pPr>
-      <w:r>
-        <w:rPr>
           <w:noProof/>
-          <w:lang w:eastAsia="pt-BR"/>
         </w:rPr>
         <w:drawing>
-          <wp:inline distT="0" distB="0" distL="0" distR="0">
-            <wp:extent cx="5850890" cy="2569028"/>
-            <wp:effectExtent l="0" t="0" r="0" b="3175"/>
-            <wp:docPr id="3" name="Imagem 3" descr="C:\Users\Edna\AppData\Local\Microsoft\Windows\INetCache\Content.Word\Capturar.png"/>
+          <wp:anchor distT="0" distB="0" distL="114300" distR="114300" simplePos="0" relativeHeight="251643904" behindDoc="1" locked="0" layoutInCell="1" allowOverlap="1" wp14:anchorId="3CBB9472">
+            <wp:simplePos x="0" y="0"/>
+            <wp:positionH relativeFrom="column">
+              <wp:posOffset>40640</wp:posOffset>
+            </wp:positionH>
+            <wp:positionV relativeFrom="paragraph">
+              <wp:posOffset>1182591</wp:posOffset>
+            </wp:positionV>
+            <wp:extent cx="5791200" cy="7800975"/>
+            <wp:effectExtent l="0" t="0" r="0" b="9525"/>
+            <wp:wrapTight wrapText="bothSides">
+              <wp:wrapPolygon edited="0">
+                <wp:start x="0" y="0"/>
+                <wp:lineTo x="0" y="21574"/>
+                <wp:lineTo x="21529" y="21574"/>
+                <wp:lineTo x="21529" y="0"/>
+                <wp:lineTo x="0" y="0"/>
+              </wp:wrapPolygon>
+            </wp:wrapTight>
+            <wp:docPr id="13" name="Imagem 13"/>
             <wp:cNvGraphicFramePr>
               <a:graphicFrameLocks xmlns:a="http://schemas.openxmlformats.org/drawingml/2006/main" noChangeAspect="1"/>
             </wp:cNvGraphicFramePr>
@@ -2670,10 +2615,146 @@
               <a:graphicData uri="http://schemas.openxmlformats.org/drawingml/2006/picture">
                 <pic:pic xmlns:pic="http://schemas.openxmlformats.org/drawingml/2006/picture">
                   <pic:nvPicPr>
-                    <pic:cNvPr id="0" name="Picture 14" descr="C:\Users\Edna\AppData\Local\Microsoft\Windows\INetCache\Content.Word\Capturar.png"/>
-                    <pic:cNvPicPr>
-                      <a:picLocks noChangeAspect="1" noChangeArrowheads="1"/>
-                    </pic:cNvPicPr>
+                    <pic:cNvPr id="1" name=""/>
+                    <pic:cNvPicPr/>
+                  </pic:nvPicPr>
+                  <pic:blipFill>
+                    <a:blip r:embed="rId10">
+                      <a:extLst>
+                        <a:ext uri="{28A0092B-C50C-407E-A947-70E740481C1C}">
+                          <a14:useLocalDpi xmlns:a14="http://schemas.microsoft.com/office/drawing/2010/main" val="0"/>
+                        </a:ext>
+                      </a:extLst>
+                    </a:blip>
+                    <a:stretch>
+                      <a:fillRect/>
+                    </a:stretch>
+                  </pic:blipFill>
+                  <pic:spPr>
+                    <a:xfrm>
+                      <a:off x="0" y="0"/>
+                      <a:ext cx="5791200" cy="7800975"/>
+                    </a:xfrm>
+                    <a:prstGeom prst="rect">
+                      <a:avLst/>
+                    </a:prstGeom>
+                  </pic:spPr>
+                </pic:pic>
+              </a:graphicData>
+            </a:graphic>
+          </wp:anchor>
+        </w:drawing>
+      </w:r>
+      <w:r>
+        <w:rPr>
+          <w:rFonts w:ascii="Times New Roman" w:hAnsi="Times New Roman" w:cs="Times New Roman"/>
+        </w:rPr>
+        <w:t>as informações obtidas pelo processo são</w:t>
+      </w:r>
+      <w:r>
+        <w:rPr>
+          <w:rFonts w:ascii="Times New Roman" w:hAnsi="Times New Roman" w:cs="Times New Roman"/>
+        </w:rPr>
+        <w:t xml:space="preserve"> </w:t>
+      </w:r>
+      <w:r>
+        <w:rPr>
+          <w:rFonts w:ascii="Times New Roman" w:hAnsi="Times New Roman" w:cs="Times New Roman"/>
+        </w:rPr>
+        <w:t>salvas</w:t>
+      </w:r>
+      <w:r>
+        <w:rPr>
+          <w:rFonts w:ascii="Times New Roman" w:hAnsi="Times New Roman" w:cs="Times New Roman"/>
+        </w:rPr>
+        <w:t xml:space="preserve"> em um arquivo especifico do estado objetivo.</w:t>
+      </w:r>
+    </w:p>
+    <w:p>
+      <w:pPr>
+        <w:ind w:firstLine="708"/>
+        <w:jc w:val="both"/>
+        <w:rPr>
+          <w:rFonts w:ascii="Times New Roman" w:hAnsi="Times New Roman" w:cs="Times New Roman"/>
+        </w:rPr>
+      </w:pPr>
+      <w:r>
+        <w:rPr>
+          <w:rFonts w:ascii="Times New Roman" w:hAnsi="Times New Roman" w:cs="Times New Roman"/>
+        </w:rPr>
+        <w:t xml:space="preserve">O método </w:t>
+      </w:r>
+      <w:proofErr w:type="spellStart"/>
+      <w:r>
+        <w:rPr>
+          <w:rFonts w:ascii="Times New Roman" w:hAnsi="Times New Roman" w:cs="Times New Roman"/>
+        </w:rPr>
+        <w:t>buscarCaminho</w:t>
+      </w:r>
+      <w:proofErr w:type="spellEnd"/>
+      <w:r>
+        <w:rPr>
+          <w:rFonts w:ascii="Times New Roman" w:hAnsi="Times New Roman" w:cs="Times New Roman"/>
+        </w:rPr>
+        <w:t xml:space="preserve"> realizar o processo de busca de um estado origem, A, até o estado destino B. Ele chama o método </w:t>
+      </w:r>
+      <w:proofErr w:type="spellStart"/>
+      <w:r>
+        <w:rPr>
+          <w:rFonts w:ascii="Times New Roman" w:hAnsi="Times New Roman" w:cs="Times New Roman"/>
+        </w:rPr>
+        <w:t>lerArquivo</w:t>
+      </w:r>
+      <w:proofErr w:type="spellEnd"/>
+      <w:r>
+        <w:rPr>
+          <w:rFonts w:ascii="Times New Roman" w:hAnsi="Times New Roman" w:cs="Times New Roman"/>
+        </w:rPr>
+        <w:t xml:space="preserve"> para ler a tabela de aprendizado correspondente ao estado de destino.  E busca através dos valores das ações de cada estado, lidos do arquivo, encontrar o caminho de A até B.</w:t>
+      </w:r>
+    </w:p>
+    <w:p>
+      <w:pPr>
+        <w:jc w:val="both"/>
+        <w:rPr>
+          <w:rFonts w:ascii="Times New Roman" w:hAnsi="Times New Roman" w:cs="Times New Roman"/>
+        </w:rPr>
+      </w:pPr>
+      <w:r>
+        <w:rPr>
+          <w:noProof/>
+        </w:rPr>
+        <w:lastRenderedPageBreak/>
+        <w:drawing>
+          <wp:anchor distT="0" distB="0" distL="114300" distR="114300" simplePos="0" relativeHeight="251656192" behindDoc="1" locked="0" layoutInCell="1" allowOverlap="1" wp14:anchorId="5B20649B">
+            <wp:simplePos x="0" y="0"/>
+            <wp:positionH relativeFrom="column">
+              <wp:posOffset>-1325</wp:posOffset>
+            </wp:positionH>
+            <wp:positionV relativeFrom="paragraph">
+              <wp:posOffset>-5411</wp:posOffset>
+            </wp:positionV>
+            <wp:extent cx="5850890" cy="2311400"/>
+            <wp:effectExtent l="0" t="0" r="0" b="0"/>
+            <wp:wrapTight wrapText="bothSides">
+              <wp:wrapPolygon edited="0">
+                <wp:start x="0" y="0"/>
+                <wp:lineTo x="0" y="21363"/>
+                <wp:lineTo x="21520" y="21363"/>
+                <wp:lineTo x="21520" y="0"/>
+                <wp:lineTo x="0" y="0"/>
+              </wp:wrapPolygon>
+            </wp:wrapTight>
+            <wp:docPr id="15" name="Imagem 15"/>
+            <wp:cNvGraphicFramePr>
+              <a:graphicFrameLocks xmlns:a="http://schemas.openxmlformats.org/drawingml/2006/main" noChangeAspect="1"/>
+            </wp:cNvGraphicFramePr>
+            <a:graphic xmlns:a="http://schemas.openxmlformats.org/drawingml/2006/main">
+              <a:graphicData uri="http://schemas.openxmlformats.org/drawingml/2006/picture">
+                <pic:pic xmlns:pic="http://schemas.openxmlformats.org/drawingml/2006/picture">
+                  <pic:nvPicPr>
+                    <pic:cNvPr id="1" name=""/>
+                    <pic:cNvPicPr/>
                   </pic:nvPicPr>
                   <pic:blipFill>
                     <a:blip r:embed="rId11">
@@ -2683,28 +2764,23 @@
                         </a:ext>
                       </a:extLst>
                     </a:blip>
-                    <a:srcRect/>
                     <a:stretch>
                       <a:fillRect/>
                     </a:stretch>
                   </pic:blipFill>
-                  <pic:spPr bwMode="auto">
+                  <pic:spPr>
                     <a:xfrm>
                       <a:off x="0" y="0"/>
-                      <a:ext cx="5850890" cy="2569028"/>
+                      <a:ext cx="5850890" cy="2311400"/>
                     </a:xfrm>
                     <a:prstGeom prst="rect">
                       <a:avLst/>
                     </a:prstGeom>
-                    <a:noFill/>
-                    <a:ln>
-                      <a:noFill/>
-                    </a:ln>
                   </pic:spPr>
                 </pic:pic>
               </a:graphicData>
             </a:graphic>
-          </wp:inline>
+          </wp:anchor>
         </w:drawing>
       </w:r>
     </w:p>
@@ -2713,168 +2789,259 @@
         <w:jc w:val="both"/>
         <w:rPr>
           <w:rFonts w:ascii="Times New Roman" w:hAnsi="Times New Roman" w:cs="Times New Roman"/>
+        </w:rPr>
+      </w:pPr>
+      <w:r>
+        <w:rPr>
+          <w:rFonts w:ascii="Times New Roman" w:hAnsi="Times New Roman" w:cs="Times New Roman"/>
+        </w:rPr>
+        <w:tab/>
+      </w:r>
+      <w:r>
+        <w:rPr>
+          <w:rFonts w:ascii="Times New Roman" w:hAnsi="Times New Roman" w:cs="Times New Roman"/>
+        </w:rPr>
+        <w:t xml:space="preserve">O método </w:t>
+      </w:r>
+      <w:proofErr w:type="spellStart"/>
+      <w:r>
+        <w:rPr>
+          <w:rFonts w:ascii="Times New Roman" w:hAnsi="Times New Roman" w:cs="Times New Roman"/>
+        </w:rPr>
+        <w:t>gerarCaminho</w:t>
+      </w:r>
+      <w:proofErr w:type="spellEnd"/>
+      <w:r>
+        <w:rPr>
+          <w:rFonts w:ascii="Times New Roman" w:hAnsi="Times New Roman" w:cs="Times New Roman"/>
+        </w:rPr>
+        <w:t xml:space="preserve"> </w:t>
+      </w:r>
+      <w:r>
+        <w:rPr>
+          <w:rFonts w:ascii="Times New Roman" w:hAnsi="Times New Roman" w:cs="Times New Roman"/>
+        </w:rPr>
+        <w:t>realiz</w:t>
+      </w:r>
+      <w:r>
+        <w:rPr>
+          <w:rFonts w:ascii="Times New Roman" w:hAnsi="Times New Roman" w:cs="Times New Roman"/>
+        </w:rPr>
+        <w:t>a o processo de gerar o caminho</w:t>
+      </w:r>
+      <w:r>
+        <w:rPr>
+          <w:rFonts w:ascii="Times New Roman" w:hAnsi="Times New Roman" w:cs="Times New Roman"/>
+        </w:rPr>
+        <w:t xml:space="preserve"> o qual o </w:t>
+      </w:r>
+      <w:proofErr w:type="spellStart"/>
+      <w:r>
+        <w:rPr>
+          <w:rFonts w:ascii="Times New Roman" w:hAnsi="Times New Roman" w:cs="Times New Roman"/>
+        </w:rPr>
+        <w:t>rodô</w:t>
+      </w:r>
+      <w:proofErr w:type="spellEnd"/>
+      <w:r>
+        <w:rPr>
+          <w:rFonts w:ascii="Times New Roman" w:hAnsi="Times New Roman" w:cs="Times New Roman"/>
+        </w:rPr>
+        <w:t xml:space="preserve"> deverá percorrer</w:t>
+      </w:r>
+      <w:r>
+        <w:rPr>
+          <w:rFonts w:ascii="Times New Roman" w:hAnsi="Times New Roman" w:cs="Times New Roman"/>
+        </w:rPr>
+        <w:t xml:space="preserve"> e armazenar em um arquivo</w:t>
+      </w:r>
+      <w:r>
+        <w:rPr>
+          <w:rFonts w:ascii="Times New Roman" w:hAnsi="Times New Roman" w:cs="Times New Roman"/>
+        </w:rPr>
+        <w:t xml:space="preserve">.  Esse </w:t>
+      </w:r>
+      <w:r>
+        <w:rPr>
+          <w:rFonts w:ascii="Times New Roman" w:hAnsi="Times New Roman" w:cs="Times New Roman"/>
+        </w:rPr>
+        <w:t>caminho</w:t>
+      </w:r>
+      <w:r>
+        <w:rPr>
+          <w:rFonts w:ascii="Times New Roman" w:hAnsi="Times New Roman" w:cs="Times New Roman"/>
+        </w:rPr>
+        <w:t xml:space="preserve"> é gerado a partir da escolha aleatoriamente de um estado para ser a origem do processo de vigilância e um estado destino, esses e os demais pertencentes ao conjunto de estados (pontos)</w:t>
+      </w:r>
+      <w:r>
+        <w:rPr>
+          <w:rFonts w:ascii="Times New Roman" w:hAnsi="Times New Roman" w:cs="Times New Roman"/>
+        </w:rPr>
+        <w:t>, armazenados em uma lista,</w:t>
+      </w:r>
+      <w:r>
+        <w:rPr>
+          <w:rFonts w:ascii="Times New Roman" w:hAnsi="Times New Roman" w:cs="Times New Roman"/>
+        </w:rPr>
+        <w:t xml:space="preserve"> os quais ele deve monitorar. </w:t>
+      </w:r>
+      <w:r>
+        <w:rPr>
+          <w:rFonts w:ascii="Times New Roman" w:hAnsi="Times New Roman" w:cs="Times New Roman"/>
+        </w:rPr>
+        <w:t xml:space="preserve">Enquanto ele não passar por todos os pontos da lista, </w:t>
+      </w:r>
+      <w:r>
+        <w:rPr>
+          <w:rFonts w:ascii="Times New Roman" w:hAnsi="Times New Roman" w:cs="Times New Roman"/>
+        </w:rPr>
+        <w:t>o</w:t>
+      </w:r>
+      <w:r>
+        <w:rPr>
+          <w:rFonts w:ascii="Times New Roman" w:hAnsi="Times New Roman" w:cs="Times New Roman"/>
+        </w:rPr>
+        <w:t xml:space="preserve"> estado destino se torna o de </w:t>
+      </w:r>
+      <w:r>
+        <w:rPr>
+          <w:rFonts w:ascii="Times New Roman" w:hAnsi="Times New Roman" w:cs="Times New Roman"/>
+        </w:rPr>
+        <w:t xml:space="preserve">origem e é escolhido um novo estado para se tornar o destino, sendo que os destinos anteriores não </w:t>
+      </w:r>
+      <w:r>
+        <w:rPr>
+          <w:rFonts w:ascii="Times New Roman" w:hAnsi="Times New Roman" w:cs="Times New Roman"/>
+        </w:rPr>
+        <w:t xml:space="preserve">pertencem </w:t>
+      </w:r>
+      <w:r>
+        <w:rPr>
+          <w:rFonts w:ascii="Times New Roman" w:hAnsi="Times New Roman" w:cs="Times New Roman"/>
+        </w:rPr>
+        <w:t>ma</w:t>
+      </w:r>
+      <w:r>
+        <w:rPr>
+          <w:rFonts w:ascii="Times New Roman" w:hAnsi="Times New Roman" w:cs="Times New Roman"/>
+        </w:rPr>
+        <w:t>i</w:t>
+      </w:r>
+      <w:r>
+        <w:rPr>
+          <w:rFonts w:ascii="Times New Roman" w:hAnsi="Times New Roman" w:cs="Times New Roman"/>
+        </w:rPr>
+        <w:t>s a li</w:t>
+      </w:r>
+      <w:r>
+        <w:rPr>
+          <w:rFonts w:ascii="Times New Roman" w:hAnsi="Times New Roman" w:cs="Times New Roman"/>
+        </w:rPr>
+        <w:t>sta</w:t>
+      </w:r>
+      <w:r>
+        <w:rPr>
+          <w:rFonts w:ascii="Times New Roman" w:hAnsi="Times New Roman" w:cs="Times New Roman"/>
+        </w:rPr>
+        <w:t xml:space="preserve"> para que não apresente no final locais sem monitoração. O processo é re</w:t>
+      </w:r>
+      <w:r>
+        <w:rPr>
+          <w:rFonts w:ascii="Times New Roman" w:hAnsi="Times New Roman" w:cs="Times New Roman"/>
+        </w:rPr>
+        <w:t>alizado até que a lista de pontos a</w:t>
+      </w:r>
+      <w:r>
+        <w:rPr>
+          <w:rFonts w:ascii="Times New Roman" w:hAnsi="Times New Roman" w:cs="Times New Roman"/>
+        </w:rPr>
+        <w:t xml:space="preserve"> serem monitorados esteja vazia.</w:t>
+      </w:r>
+    </w:p>
+    <w:p>
+      <w:pPr>
+        <w:jc w:val="both"/>
+        <w:rPr>
+          <w:rFonts w:ascii="Times New Roman" w:hAnsi="Times New Roman" w:cs="Times New Roman"/>
+        </w:rPr>
+      </w:pPr>
+    </w:p>
+    <w:p>
+      <w:pPr>
+        <w:jc w:val="both"/>
+        <w:rPr>
+          <w:rFonts w:ascii="Times New Roman" w:hAnsi="Times New Roman" w:cs="Times New Roman"/>
           <w:u w:val="single"/>
         </w:rPr>
       </w:pPr>
       <w:r>
         <w:rPr>
-          <w:rFonts w:ascii="Times New Roman" w:hAnsi="Times New Roman" w:cs="Times New Roman"/>
-        </w:rPr>
-        <w:tab/>
-      </w:r>
-      <w:r>
-        <w:rPr>
-          <w:rFonts w:ascii="Times New Roman" w:hAnsi="Times New Roman" w:cs="Times New Roman"/>
-        </w:rPr>
-        <w:t xml:space="preserve">O método </w:t>
-      </w:r>
-      <w:proofErr w:type="spellStart"/>
-      <w:r>
-        <w:rPr>
-          <w:rFonts w:ascii="Times New Roman" w:hAnsi="Times New Roman" w:cs="Times New Roman"/>
-        </w:rPr>
-        <w:t>gerarCaminho</w:t>
-      </w:r>
-      <w:proofErr w:type="spellEnd"/>
-      <w:r>
-        <w:rPr>
-          <w:rFonts w:ascii="Times New Roman" w:hAnsi="Times New Roman" w:cs="Times New Roman"/>
-        </w:rPr>
-        <w:t xml:space="preserve"> </w:t>
-      </w:r>
-      <w:r>
-        <w:rPr>
-          <w:rFonts w:ascii="Times New Roman" w:hAnsi="Times New Roman" w:cs="Times New Roman"/>
-        </w:rPr>
-        <w:t>realiz</w:t>
-      </w:r>
-      <w:r>
-        <w:rPr>
-          <w:rFonts w:ascii="Times New Roman" w:hAnsi="Times New Roman" w:cs="Times New Roman"/>
-        </w:rPr>
-        <w:t>a o processo de gerar o caminho</w:t>
-      </w:r>
-      <w:r>
-        <w:rPr>
-          <w:rFonts w:ascii="Times New Roman" w:hAnsi="Times New Roman" w:cs="Times New Roman"/>
-        </w:rPr>
-        <w:t xml:space="preserve"> o qual o </w:t>
-      </w:r>
-      <w:proofErr w:type="spellStart"/>
-      <w:r>
-        <w:rPr>
-          <w:rFonts w:ascii="Times New Roman" w:hAnsi="Times New Roman" w:cs="Times New Roman"/>
-        </w:rPr>
-        <w:t>rodô</w:t>
-      </w:r>
-      <w:proofErr w:type="spellEnd"/>
-      <w:r>
-        <w:rPr>
-          <w:rFonts w:ascii="Times New Roman" w:hAnsi="Times New Roman" w:cs="Times New Roman"/>
-        </w:rPr>
-        <w:t xml:space="preserve"> deverá percorrer</w:t>
-      </w:r>
-      <w:r>
-        <w:rPr>
-          <w:rFonts w:ascii="Times New Roman" w:hAnsi="Times New Roman" w:cs="Times New Roman"/>
-        </w:rPr>
-        <w:t xml:space="preserve"> e armazenar em um arquivo</w:t>
-      </w:r>
-      <w:r>
-        <w:rPr>
-          <w:rFonts w:ascii="Times New Roman" w:hAnsi="Times New Roman" w:cs="Times New Roman"/>
-        </w:rPr>
-        <w:t xml:space="preserve">.  Esse </w:t>
-      </w:r>
-      <w:r>
-        <w:rPr>
-          <w:rFonts w:ascii="Times New Roman" w:hAnsi="Times New Roman" w:cs="Times New Roman"/>
-        </w:rPr>
-        <w:t>caminho</w:t>
-      </w:r>
-      <w:r>
-        <w:rPr>
-          <w:rFonts w:ascii="Times New Roman" w:hAnsi="Times New Roman" w:cs="Times New Roman"/>
-        </w:rPr>
-        <w:t xml:space="preserve"> é gerado a partir da escolha aleatoriamente de um estado para ser a origem do processo de vigilância e um estado destino, esses e os demais pertencentes ao conjunto de estados (pontos)</w:t>
-      </w:r>
-      <w:r>
-        <w:rPr>
-          <w:rFonts w:ascii="Times New Roman" w:hAnsi="Times New Roman" w:cs="Times New Roman"/>
-        </w:rPr>
-        <w:t>, armazenados em uma lista,</w:t>
-      </w:r>
-      <w:r>
-        <w:rPr>
-          <w:rFonts w:ascii="Times New Roman" w:hAnsi="Times New Roman" w:cs="Times New Roman"/>
-        </w:rPr>
-        <w:t xml:space="preserve"> os quais ele deve monitorar. </w:t>
-      </w:r>
-      <w:r>
-        <w:rPr>
-          <w:rFonts w:ascii="Times New Roman" w:hAnsi="Times New Roman" w:cs="Times New Roman"/>
-        </w:rPr>
-        <w:t xml:space="preserve">Enquanto ele não passar por todos os pontos da lista, </w:t>
-      </w:r>
-      <w:r>
-        <w:rPr>
-          <w:rFonts w:ascii="Times New Roman" w:hAnsi="Times New Roman" w:cs="Times New Roman"/>
-        </w:rPr>
-        <w:t>o</w:t>
-      </w:r>
-      <w:r>
-        <w:rPr>
-          <w:rFonts w:ascii="Times New Roman" w:hAnsi="Times New Roman" w:cs="Times New Roman"/>
-        </w:rPr>
-        <w:t xml:space="preserve"> estado destino se torna o de </w:t>
-      </w:r>
-      <w:r>
-        <w:rPr>
-          <w:rFonts w:ascii="Times New Roman" w:hAnsi="Times New Roman" w:cs="Times New Roman"/>
-        </w:rPr>
-        <w:t xml:space="preserve">origem e é escolhido um novo estado para se tornar o destino, sendo que os destinos anteriores não </w:t>
-      </w:r>
-      <w:r>
-        <w:rPr>
-          <w:rFonts w:ascii="Times New Roman" w:hAnsi="Times New Roman" w:cs="Times New Roman"/>
-        </w:rPr>
-        <w:t xml:space="preserve">pertencem </w:t>
-      </w:r>
-      <w:r>
-        <w:rPr>
-          <w:rFonts w:ascii="Times New Roman" w:hAnsi="Times New Roman" w:cs="Times New Roman"/>
-        </w:rPr>
-        <w:t>ma</w:t>
-      </w:r>
-      <w:r>
-        <w:rPr>
-          <w:rFonts w:ascii="Times New Roman" w:hAnsi="Times New Roman" w:cs="Times New Roman"/>
-        </w:rPr>
-        <w:t>i</w:t>
-      </w:r>
-      <w:r>
-        <w:rPr>
-          <w:rFonts w:ascii="Times New Roman" w:hAnsi="Times New Roman" w:cs="Times New Roman"/>
-        </w:rPr>
-        <w:t>s a li</w:t>
-      </w:r>
-      <w:r>
-        <w:rPr>
-          <w:rFonts w:ascii="Times New Roman" w:hAnsi="Times New Roman" w:cs="Times New Roman"/>
-        </w:rPr>
-        <w:t>sta</w:t>
-      </w:r>
-      <w:r>
-        <w:rPr>
-          <w:rFonts w:ascii="Times New Roman" w:hAnsi="Times New Roman" w:cs="Times New Roman"/>
-        </w:rPr>
-        <w:t xml:space="preserve"> para que não apresente no final locais sem monitoração. O processo é re</w:t>
-      </w:r>
-      <w:r>
-        <w:rPr>
-          <w:rFonts w:ascii="Times New Roman" w:hAnsi="Times New Roman" w:cs="Times New Roman"/>
-        </w:rPr>
-        <w:t>alizado até que a lista de pontos a serem monitorados esteja vazia.</w:t>
+          <w:noProof/>
+        </w:rPr>
+        <w:lastRenderedPageBreak/>
+        <w:drawing>
+          <wp:anchor distT="0" distB="0" distL="114300" distR="114300" simplePos="0" relativeHeight="251672576" behindDoc="1" locked="0" layoutInCell="1" allowOverlap="1" wp14:anchorId="011FD5D8" wp14:editId="3D5B7784">
+            <wp:simplePos x="0" y="0"/>
+            <wp:positionH relativeFrom="column">
+              <wp:posOffset>278130</wp:posOffset>
+            </wp:positionH>
+            <wp:positionV relativeFrom="paragraph">
+              <wp:posOffset>12148</wp:posOffset>
+            </wp:positionV>
+            <wp:extent cx="5288280" cy="7259320"/>
+            <wp:effectExtent l="0" t="0" r="7620" b="0"/>
+            <wp:wrapTight wrapText="bothSides">
+              <wp:wrapPolygon edited="0">
+                <wp:start x="0" y="0"/>
+                <wp:lineTo x="0" y="21540"/>
+                <wp:lineTo x="21553" y="21540"/>
+                <wp:lineTo x="21553" y="0"/>
+                <wp:lineTo x="0" y="0"/>
+              </wp:wrapPolygon>
+            </wp:wrapTight>
+            <wp:docPr id="1" name="Imagem 1"/>
+            <wp:cNvGraphicFramePr>
+              <a:graphicFrameLocks xmlns:a="http://schemas.openxmlformats.org/drawingml/2006/main" noChangeAspect="1"/>
+            </wp:cNvGraphicFramePr>
+            <a:graphic xmlns:a="http://schemas.openxmlformats.org/drawingml/2006/main">
+              <a:graphicData uri="http://schemas.openxmlformats.org/drawingml/2006/picture">
+                <pic:pic xmlns:pic="http://schemas.openxmlformats.org/drawingml/2006/picture">
+                  <pic:nvPicPr>
+                    <pic:cNvPr id="1" name=""/>
+                    <pic:cNvPicPr/>
+                  </pic:nvPicPr>
+                  <pic:blipFill>
+                    <a:blip r:embed="rId12">
+                      <a:extLst>
+                        <a:ext uri="{28A0092B-C50C-407E-A947-70E740481C1C}">
+                          <a14:useLocalDpi xmlns:a14="http://schemas.microsoft.com/office/drawing/2010/main" val="0"/>
+                        </a:ext>
+                      </a:extLst>
+                    </a:blip>
+                    <a:stretch>
+                      <a:fillRect/>
+                    </a:stretch>
+                  </pic:blipFill>
+                  <pic:spPr>
+                    <a:xfrm>
+                      <a:off x="0" y="0"/>
+                      <a:ext cx="5288280" cy="7259320"/>
+                    </a:xfrm>
+                    <a:prstGeom prst="rect">
+                      <a:avLst/>
+                    </a:prstGeom>
+                  </pic:spPr>
+                </pic:pic>
+              </a:graphicData>
+            </a:graphic>
+            <wp14:sizeRelH relativeFrom="margin">
+              <wp14:pctWidth>0</wp14:pctWidth>
+            </wp14:sizeRelH>
+            <wp14:sizeRelV relativeFrom="margin">
+              <wp14:pctHeight>0</wp14:pctHeight>
+            </wp14:sizeRelV>
+          </wp:anchor>
+        </w:drawing>
       </w:r>
     </w:p>
     <w:p>
@@ -2884,18 +3051,69 @@
           <w:rFonts w:ascii="Times New Roman" w:hAnsi="Times New Roman" w:cs="Times New Roman"/>
         </w:rPr>
       </w:pPr>
-      <w:r>
-        <w:rPr>
-          <w:noProof/>
-          <w:lang w:eastAsia="pt-BR"/>
-        </w:rPr>
-        <w:lastRenderedPageBreak/>
-        <w:pict>
-          <v:shape id="_x0000_i1027" type="#_x0000_t75" style="width:460.5pt;height:609.75pt">
-            <v:imagedata r:id="rId12" o:title="captura2"/>
-          </v:shape>
-        </w:pict>
-      </w:r>
+    </w:p>
+    <w:p>
+      <w:pPr>
+        <w:jc w:val="center"/>
+        <w:rPr>
+          <w:rFonts w:ascii="Times New Roman" w:hAnsi="Times New Roman" w:cs="Times New Roman"/>
+        </w:rPr>
+      </w:pPr>
+    </w:p>
+    <w:p>
+      <w:pPr>
+        <w:jc w:val="center"/>
+        <w:rPr>
+          <w:rFonts w:ascii="Times New Roman" w:hAnsi="Times New Roman" w:cs="Times New Roman"/>
+        </w:rPr>
+      </w:pPr>
+    </w:p>
+    <w:p>
+      <w:pPr>
+        <w:jc w:val="center"/>
+        <w:rPr>
+          <w:rFonts w:ascii="Times New Roman" w:hAnsi="Times New Roman" w:cs="Times New Roman"/>
+        </w:rPr>
+      </w:pPr>
+    </w:p>
+    <w:p>
+      <w:pPr>
+        <w:jc w:val="center"/>
+        <w:rPr>
+          <w:rFonts w:ascii="Times New Roman" w:hAnsi="Times New Roman" w:cs="Times New Roman"/>
+        </w:rPr>
+      </w:pPr>
+    </w:p>
+    <w:p>
+      <w:pPr>
+        <w:jc w:val="center"/>
+        <w:rPr>
+          <w:rFonts w:ascii="Times New Roman" w:hAnsi="Times New Roman" w:cs="Times New Roman"/>
+        </w:rPr>
+      </w:pPr>
+    </w:p>
+    <w:p>
+      <w:pPr>
+        <w:jc w:val="center"/>
+        <w:rPr>
+          <w:rFonts w:ascii="Times New Roman" w:hAnsi="Times New Roman" w:cs="Times New Roman"/>
+        </w:rPr>
+      </w:pPr>
+    </w:p>
+    <w:p>
+      <w:pPr>
+        <w:jc w:val="center"/>
+        <w:rPr>
+          <w:rFonts w:ascii="Times New Roman" w:hAnsi="Times New Roman" w:cs="Times New Roman"/>
+        </w:rPr>
+      </w:pPr>
+    </w:p>
+    <w:p>
+      <w:pPr>
+        <w:rPr>
+          <w:rFonts w:ascii="Times New Roman" w:hAnsi="Times New Roman" w:cs="Times New Roman"/>
+        </w:rPr>
+      </w:pPr>
     </w:p>
     <w:p>
       <w:pPr>
@@ -2950,6 +3168,15 @@
         </w:rPr>
         <w:t>Estes foram utilizados para fornecer dados para a aplicação dado o ambiente de aplicação.</w:t>
       </w:r>
+    </w:p>
+    <w:p>
+      <w:pPr>
+        <w:ind w:firstLine="425"/>
+        <w:rPr>
+          <w:rFonts w:ascii="Times New Roman" w:hAnsi="Times New Roman" w:cs="Times New Roman"/>
+          <w:lang w:eastAsia="pt-BR"/>
+        </w:rPr>
+      </w:pPr>
     </w:p>
     <w:p>
       <w:pPr>
@@ -4399,6 +4626,25 @@
       <w:lang w:eastAsia="zh-CN"/>
     </w:rPr>
   </w:style>
+  <w:style w:type="paragraph" w:styleId="Legenda">
+    <w:name w:val="caption"/>
+    <w:basedOn w:val="Normal"/>
+    <w:next w:val="Normal"/>
+    <w:uiPriority w:val="35"/>
+    <w:unhideWhenUsed/>
+    <w:qFormat/>
+    <w:rsid w:val="00C66592"/>
+    <w:pPr>
+      <w:spacing w:after="200" w:line="240" w:lineRule="auto"/>
+    </w:pPr>
+    <w:rPr>
+      <w:i/>
+      <w:iCs/>
+      <w:color w:val="44546A" w:themeColor="text2"/>
+      <w:sz w:val="18"/>
+      <w:szCs w:val="18"/>
+    </w:rPr>
+  </w:style>
 </w:styles>
 </file>
 
@@ -4668,7 +4914,7 @@
 </file>
 
 <file path=customXml/itemProps1.xml><?xml version="1.0" encoding="utf-8"?>
-<ds:datastoreItem xmlns:ds="http://schemas.openxmlformats.org/officeDocument/2006/customXml" ds:itemID="{1967EFC0-ED94-4394-8990-B190E6D2A941}">
+<ds:datastoreItem xmlns:ds="http://schemas.openxmlformats.org/officeDocument/2006/customXml" ds:itemID="{AAACC16F-D72F-439A-9C7E-FA81EA9DF401}">
   <ds:schemaRefs>
     <ds:schemaRef ds:uri="http://schemas.openxmlformats.org/officeDocument/2006/bibliography"/>
   </ds:schemaRefs>

</xml_diff>